<commit_message>
Add notes after labs 5, 6, 7
</commit_message>
<xml_diff>
--- a/SymfonyNotes.docx
+++ b/SymfonyNotes.docx
@@ -292,7 +292,7 @@
             </w:rPr>
             <w:fldChar w:fldCharType="separate"/>
           </w:r>
-          <w:hyperlink w:anchor="_Toc114217788" w:history="1">
+          <w:hyperlink w:anchor="_Toc114309850" w:history="1">
             <w:r>
               <w:rPr>
                 <w:rStyle w:val="Lienhypertexte"/>
@@ -320,7 +320,7 @@
                 <w:noProof/>
                 <w:webHidden/>
               </w:rPr>
-              <w:instrText xml:space="preserve"> PAGEREF _Toc114217788 \h </w:instrText>
+              <w:instrText xml:space="preserve"> PAGEREF _Toc114309850 \h </w:instrText>
             </w:r>
             <w:r>
               <w:rPr>
@@ -365,7 +365,7 @@
               <w:szCs w:val="22"/>
             </w:rPr>
           </w:pPr>
-          <w:hyperlink w:anchor="_Toc114217789" w:history="1">
+          <w:hyperlink w:anchor="_Toc114309851" w:history="1">
             <w:r>
               <w:rPr>
                 <w:rStyle w:val="Lienhypertexte"/>
@@ -393,7 +393,7 @@
                 <w:noProof/>
                 <w:webHidden/>
               </w:rPr>
-              <w:instrText xml:space="preserve"> PAGEREF _Toc114217789 \h </w:instrText>
+              <w:instrText xml:space="preserve"> PAGEREF _Toc114309851 \h </w:instrText>
             </w:r>
             <w:r>
               <w:rPr>
@@ -438,7 +438,7 @@
               <w:szCs w:val="22"/>
             </w:rPr>
           </w:pPr>
-          <w:hyperlink w:anchor="_Toc114217790" w:history="1">
+          <w:hyperlink w:anchor="_Toc114309852" w:history="1">
             <w:r>
               <w:rPr>
                 <w:rStyle w:val="Lienhypertexte"/>
@@ -466,7 +466,7 @@
                 <w:noProof/>
                 <w:webHidden/>
               </w:rPr>
-              <w:instrText xml:space="preserve"> PAGEREF _Toc114217790 \h </w:instrText>
+              <w:instrText xml:space="preserve"> PAGEREF _Toc114309852 \h </w:instrText>
             </w:r>
             <w:r>
               <w:rPr>
@@ -513,30 +513,178 @@
               <w:szCs w:val="22"/>
             </w:rPr>
           </w:pPr>
-          <w:hyperlink w:anchor="_Toc114217791" w:history="1">
+          <w:hyperlink w:anchor="_Toc114309853" w:history="1">
             <w:r>
               <w:rPr>
                 <w:rStyle w:val="Lienhypertexte"/>
                 <w:noProof/>
                 <w:lang w:val="fr-FR"/>
               </w:rPr>
-              <w:t>Créer un env</w:t>
-            </w:r>
+              <w:t>Créer un environnement de test / dev</w:t>
+            </w:r>
+            <w:r>
+              <w:rPr>
+                <w:noProof/>
+                <w:webHidden/>
+              </w:rPr>
+              <w:tab/>
+            </w:r>
+            <w:r>
+              <w:rPr>
+                <w:noProof/>
+                <w:webHidden/>
+              </w:rPr>
+              <w:fldChar w:fldCharType="begin"/>
+            </w:r>
+            <w:r>
+              <w:rPr>
+                <w:noProof/>
+                <w:webHidden/>
+              </w:rPr>
+              <w:instrText xml:space="preserve"> PAGEREF _Toc114309853 \h </w:instrText>
+            </w:r>
+            <w:r>
+              <w:rPr>
+                <w:noProof/>
+                <w:webHidden/>
+              </w:rPr>
+            </w:r>
+            <w:r>
+              <w:rPr>
+                <w:noProof/>
+                <w:webHidden/>
+              </w:rPr>
+              <w:fldChar w:fldCharType="separate"/>
+            </w:r>
+            <w:r>
+              <w:rPr>
+                <w:noProof/>
+                <w:webHidden/>
+              </w:rPr>
+              <w:t>2</w:t>
+            </w:r>
+            <w:r>
+              <w:rPr>
+                <w:noProof/>
+                <w:webHidden/>
+              </w:rPr>
+              <w:fldChar w:fldCharType="end"/>
+            </w:r>
+          </w:hyperlink>
+        </w:p>
+        <w:p>
+          <w:pPr>
+            <w:pStyle w:val="TM1"/>
+            <w:tabs>
+              <w:tab w:val="right" w:leader="dot" w:pos="9350"/>
+            </w:tabs>
+            <w:rPr>
+              <w:rFonts w:eastAsiaTheme="minorEastAsia" w:cstheme="minorBidi"/>
+              <w:b w:val="0"/>
+              <w:bCs w:val="0"/>
+              <w:caps w:val="0"/>
+              <w:noProof/>
+              <w:sz w:val="22"/>
+              <w:szCs w:val="22"/>
+            </w:rPr>
+          </w:pPr>
+          <w:hyperlink w:anchor="_Toc114309854" w:history="1">
             <w:r>
               <w:rPr>
                 <w:rStyle w:val="Lienhypertexte"/>
                 <w:noProof/>
                 <w:lang w:val="fr-FR"/>
               </w:rPr>
-              <w:t>i</w:t>
-            </w:r>
+              <w:t>Première page</w:t>
+            </w:r>
+            <w:r>
+              <w:rPr>
+                <w:noProof/>
+                <w:webHidden/>
+              </w:rPr>
+              <w:tab/>
+            </w:r>
+            <w:r>
+              <w:rPr>
+                <w:noProof/>
+                <w:webHidden/>
+              </w:rPr>
+              <w:fldChar w:fldCharType="begin"/>
+            </w:r>
+            <w:r>
+              <w:rPr>
+                <w:noProof/>
+                <w:webHidden/>
+              </w:rPr>
+              <w:instrText xml:space="preserve"> PAGEREF _Toc114309854 \h </w:instrText>
+            </w:r>
+            <w:r>
+              <w:rPr>
+                <w:noProof/>
+                <w:webHidden/>
+              </w:rPr>
+            </w:r>
+            <w:r>
+              <w:rPr>
+                <w:noProof/>
+                <w:webHidden/>
+              </w:rPr>
+              <w:fldChar w:fldCharType="separate"/>
+            </w:r>
+            <w:r>
+              <w:rPr>
+                <w:noProof/>
+                <w:webHidden/>
+              </w:rPr>
+              <w:t>4</w:t>
+            </w:r>
+            <w:r>
+              <w:rPr>
+                <w:noProof/>
+                <w:webHidden/>
+              </w:rPr>
+              <w:fldChar w:fldCharType="end"/>
+            </w:r>
+          </w:hyperlink>
+        </w:p>
+        <w:p>
+          <w:pPr>
+            <w:pStyle w:val="TM2"/>
+            <w:tabs>
+              <w:tab w:val="right" w:leader="dot" w:pos="9350"/>
+            </w:tabs>
+            <w:rPr>
+              <w:rFonts w:eastAsiaTheme="minorEastAsia" w:cstheme="minorBidi"/>
+              <w:smallCaps w:val="0"/>
+              <w:noProof/>
+              <w:sz w:val="22"/>
+              <w:szCs w:val="22"/>
+            </w:rPr>
+          </w:pPr>
+          <w:hyperlink w:anchor="_Toc114309855" w:history="1">
             <w:r>
               <w:rPr>
                 <w:rStyle w:val="Lienhypertexte"/>
                 <w:noProof/>
                 <w:lang w:val="fr-FR"/>
               </w:rPr>
-              <w:t>ronnement de test / dev</w:t>
+              <w:t xml:space="preserve">Création d’un </w:t>
+            </w:r>
+            <w:r>
+              <w:rPr>
+                <w:rStyle w:val="Lienhypertexte"/>
+                <w:noProof/>
+                <w:lang w:val="fr-FR"/>
+              </w:rPr>
+              <w:t>c</w:t>
+            </w:r>
+            <w:r>
+              <w:rPr>
+                <w:rStyle w:val="Lienhypertexte"/>
+                <w:noProof/>
+                <w:lang w:val="fr-FR"/>
+              </w:rPr>
+              <w:t>ontrôleur</w:t>
             </w:r>
             <w:r>
               <w:rPr>
@@ -557,7 +705,7 @@
                 <w:noProof/>
                 <w:webHidden/>
               </w:rPr>
-              <w:instrText xml:space="preserve"> PAGEREF _Toc114217791 \h </w:instrText>
+              <w:instrText xml:space="preserve"> PAGEREF _Toc114309855 \h </w:instrText>
             </w:r>
             <w:r>
               <w:rPr>
@@ -577,7 +725,80 @@
                 <w:noProof/>
                 <w:webHidden/>
               </w:rPr>
-              <w:t>2</w:t>
+              <w:t>4</w:t>
+            </w:r>
+            <w:r>
+              <w:rPr>
+                <w:noProof/>
+                <w:webHidden/>
+              </w:rPr>
+              <w:fldChar w:fldCharType="end"/>
+            </w:r>
+          </w:hyperlink>
+        </w:p>
+        <w:p>
+          <w:pPr>
+            <w:pStyle w:val="TM2"/>
+            <w:tabs>
+              <w:tab w:val="right" w:leader="dot" w:pos="9350"/>
+            </w:tabs>
+            <w:rPr>
+              <w:rFonts w:eastAsiaTheme="minorEastAsia" w:cstheme="minorBidi"/>
+              <w:smallCaps w:val="0"/>
+              <w:noProof/>
+              <w:sz w:val="22"/>
+              <w:szCs w:val="22"/>
+            </w:rPr>
+          </w:pPr>
+          <w:hyperlink w:anchor="_Toc114309856" w:history="1">
+            <w:r>
+              <w:rPr>
+                <w:rStyle w:val="Lienhypertexte"/>
+                <w:noProof/>
+                <w:lang w:val="fr-FR"/>
+              </w:rPr>
+              <w:t>Ajout d’une 2ème méthode au contrôleur</w:t>
+            </w:r>
+            <w:r>
+              <w:rPr>
+                <w:noProof/>
+                <w:webHidden/>
+              </w:rPr>
+              <w:tab/>
+            </w:r>
+            <w:r>
+              <w:rPr>
+                <w:noProof/>
+                <w:webHidden/>
+              </w:rPr>
+              <w:fldChar w:fldCharType="begin"/>
+            </w:r>
+            <w:r>
+              <w:rPr>
+                <w:noProof/>
+                <w:webHidden/>
+              </w:rPr>
+              <w:instrText xml:space="preserve"> PAGEREF _Toc114309856 \h </w:instrText>
+            </w:r>
+            <w:r>
+              <w:rPr>
+                <w:noProof/>
+                <w:webHidden/>
+              </w:rPr>
+            </w:r>
+            <w:r>
+              <w:rPr>
+                <w:noProof/>
+                <w:webHidden/>
+              </w:rPr>
+              <w:fldChar w:fldCharType="separate"/>
+            </w:r>
+            <w:r>
+              <w:rPr>
+                <w:noProof/>
+                <w:webHidden/>
+              </w:rPr>
+              <w:t>5</w:t>
             </w:r>
             <w:r>
               <w:rPr>
@@ -630,7 +851,7 @@
           <w:lang w:val="fr-FR"/>
         </w:rPr>
       </w:pPr>
-      <w:bookmarkStart w:id="1" w:name="_Toc114217788"/>
+      <w:bookmarkStart w:id="1" w:name="_Toc114309850"/>
       <w:r>
         <w:rPr>
           <w:lang w:val="fr-FR"/>
@@ -676,7 +897,7 @@
         </w:rPr>
       </w:pPr>
       <w:bookmarkStart w:id="2" w:name="_Hlk484075433"/>
-      <w:bookmarkStart w:id="3" w:name="_Toc114217789"/>
+      <w:bookmarkStart w:id="3" w:name="_Toc114309851"/>
       <w:r>
         <w:rPr>
           <w:lang w:val="fr-FR"/>
@@ -764,21 +985,7 @@
         <w:rPr>
           <w:lang w:val="fr-FR"/>
         </w:rPr>
-        <w:t xml:space="preserve"> Sur Windows on lance </w:t>
-      </w:r>
-      <w:proofErr w:type="gramStart"/>
-      <w:r>
-        <w:rPr>
-          <w:lang w:val="fr-FR"/>
-        </w:rPr>
-        <w:t>une programme</w:t>
-      </w:r>
-      <w:proofErr w:type="gramEnd"/>
-      <w:r>
-        <w:rPr>
-          <w:lang w:val="fr-FR"/>
-        </w:rPr>
-        <w:t xml:space="preserve"> d’installation.</w:t>
+        <w:t xml:space="preserve"> Sur Windows on lance une programme d’installation.</w:t>
       </w:r>
     </w:p>
     <w:p>
@@ -1000,7 +1207,7 @@
           <w:lang w:val="fr-FR"/>
         </w:rPr>
       </w:pPr>
-      <w:bookmarkStart w:id="4" w:name="_Toc114217790"/>
+      <w:bookmarkStart w:id="4" w:name="_Toc114309852"/>
       <w:r>
         <w:rPr>
           <w:lang w:val="fr-FR"/>
@@ -1111,7 +1318,7 @@
           <w:lang w:val="fr-FR"/>
         </w:rPr>
       </w:pPr>
-      <w:bookmarkStart w:id="5" w:name="_Toc114217791"/>
+      <w:bookmarkStart w:id="5" w:name="_Toc114309853"/>
       <w:r>
         <w:rPr>
           <w:lang w:val="fr-FR"/>
@@ -1152,7 +1359,20 @@
         <w:rPr>
           <w:lang w:val="fr-FR"/>
         </w:rPr>
-        <w:t xml:space="preserve">. Pour créer un projet Symfony, suivre </w:t>
+        <w:t xml:space="preserve">. </w:t>
+      </w:r>
+    </w:p>
+    <w:p>
+      <w:pPr>
+        <w:rPr>
+          <w:lang w:val="fr-FR"/>
+        </w:rPr>
+      </w:pPr>
+      <w:r>
+        <w:rPr>
+          <w:lang w:val="fr-FR"/>
+        </w:rPr>
+        <w:t xml:space="preserve">Pour créer un projet Symfony, suivre </w:t>
       </w:r>
       <w:r>
         <w:rPr>
@@ -1204,19 +1424,7 @@
         <w:rPr>
           <w:lang w:val="fr-FR"/>
         </w:rPr>
-        <w:t xml:space="preserve"> se </w:t>
-      </w:r>
-      <w:r>
-        <w:rPr>
-          <w:lang w:val="fr-FR"/>
-        </w:rPr>
-        <w:t>positionner</w:t>
-      </w:r>
-      <w:r>
-        <w:rPr>
-          <w:lang w:val="fr-FR"/>
-        </w:rPr>
-        <w:t xml:space="preserve"> sur l</w:t>
+        <w:t>e positionner sur l</w:t>
       </w:r>
       <w:r>
         <w:rPr>
@@ -1278,18 +1486,24 @@
     <w:p>
       <w:pPr>
         <w:pStyle w:val="Oscommand"/>
-      </w:pPr>
-      <w:r>
-        <w:t xml:space="preserve">symfony new </w:t>
-      </w:r>
-      <w:r>
-        <w:t>sf6Techwall</w:t>
-      </w:r>
-      <w:r>
-        <w:t xml:space="preserve"> --webapp</w:t>
-      </w:r>
-    </w:p>
-    <w:p/>
+        <w:rPr>
+          <w:lang w:val="fr-FR"/>
+        </w:rPr>
+      </w:pPr>
+      <w:r>
+        <w:rPr>
+          <w:lang w:val="fr-FR"/>
+        </w:rPr>
+        <w:t>symfony new sf6Techwall --webapp</w:t>
+      </w:r>
+    </w:p>
+    <w:p>
+      <w:pPr>
+        <w:rPr>
+          <w:lang w:val="fr-FR"/>
+        </w:rPr>
+      </w:pPr>
+    </w:p>
     <w:bookmarkEnd w:id="2"/>
     <w:p>
       <w:pPr>
@@ -1337,6 +1551,7 @@
       </w:pPr>
       <w:r>
         <w:rPr>
+          <w:noProof/>
           <w:lang w:val="fr-FR"/>
         </w:rPr>
         <w:drawing>
@@ -1383,10 +1598,1018 @@
         </w:rPr>
       </w:pPr>
     </w:p>
+    <w:p>
+      <w:pPr>
+        <w:pStyle w:val="Paragraphedeliste"/>
+        <w:numPr>
+          <w:ilvl w:val="0"/>
+          <w:numId w:val="2"/>
+        </w:numPr>
+        <w:rPr>
+          <w:lang w:val="fr-FR"/>
+        </w:rPr>
+      </w:pPr>
+      <w:r>
+        <w:rPr>
+          <w:lang w:val="fr-FR"/>
+        </w:rPr>
+        <w:t>.env est un fichier contenant des variables externes aux programmes PHP. Il ne doit jamais être synchronisé sur GIT !</w:t>
+      </w:r>
+    </w:p>
+    <w:p>
+      <w:pPr>
+        <w:pStyle w:val="Paragraphedeliste"/>
+        <w:numPr>
+          <w:ilvl w:val="0"/>
+          <w:numId w:val="2"/>
+        </w:numPr>
+        <w:rPr>
+          <w:lang w:val="fr-FR"/>
+        </w:rPr>
+      </w:pPr>
+      <w:r>
+        <w:rPr>
+          <w:lang w:val="fr-FR"/>
+        </w:rPr>
+        <w:t>composer.json décrit la liste exhaustive de tous les composants de l’application.</w:t>
+      </w:r>
+    </w:p>
+    <w:p>
+      <w:pPr>
+        <w:pStyle w:val="Paragraphedeliste"/>
+        <w:numPr>
+          <w:ilvl w:val="0"/>
+          <w:numId w:val="2"/>
+        </w:numPr>
+        <w:rPr>
+          <w:lang w:val="fr-FR"/>
+        </w:rPr>
+      </w:pPr>
+      <w:r>
+        <w:rPr>
+          <w:lang w:val="fr-FR"/>
+        </w:rPr>
+        <w:t xml:space="preserve">bin contient des exécutables et des utilitaires, comme la console. </w:t>
+      </w:r>
+      <w:r>
+        <w:rPr>
+          <w:lang w:val="fr-FR"/>
+        </w:rPr>
+        <w:t>Cette dernière permet d’utiliser symfony avec des lignes de commande ( CLI ).</w:t>
+      </w:r>
+    </w:p>
+    <w:p>
+      <w:pPr>
+        <w:pStyle w:val="Paragraphedeliste"/>
+        <w:numPr>
+          <w:ilvl w:val="0"/>
+          <w:numId w:val="2"/>
+        </w:numPr>
+        <w:rPr>
+          <w:lang w:val="fr-FR"/>
+        </w:rPr>
+      </w:pPr>
+      <w:r>
+        <w:rPr>
+          <w:lang w:val="fr-FR"/>
+        </w:rPr>
+        <w:t xml:space="preserve">config contient les fichiers de configuration des packages et des services. Il peut aussi contenir les définitions de routes pour les requêtes mais une autre méthode est généralement préférée. </w:t>
+      </w:r>
+    </w:p>
+    <w:p>
+      <w:pPr>
+        <w:pStyle w:val="Paragraphedeliste"/>
+        <w:numPr>
+          <w:ilvl w:val="0"/>
+          <w:numId w:val="2"/>
+        </w:numPr>
+        <w:rPr>
+          <w:lang w:val="fr-FR"/>
+        </w:rPr>
+      </w:pPr>
+      <w:r>
+        <w:rPr>
+          <w:lang w:val="fr-FR"/>
+        </w:rPr>
+        <w:t>migrations contient les programmes qui font évoluer la structure de la base de données.</w:t>
+      </w:r>
+    </w:p>
+    <w:p>
+      <w:pPr>
+        <w:pStyle w:val="Paragraphedeliste"/>
+        <w:numPr>
+          <w:ilvl w:val="0"/>
+          <w:numId w:val="2"/>
+        </w:numPr>
+        <w:rPr>
+          <w:lang w:val="fr-FR"/>
+        </w:rPr>
+      </w:pPr>
+      <w:r>
+        <w:rPr>
+          <w:lang w:val="fr-FR"/>
+        </w:rPr>
+        <w:t>public contient index.php qui est le contrôleur frontal par lequel passe toutes les requêtes.</w:t>
+      </w:r>
+    </w:p>
+    <w:p>
+      <w:pPr>
+        <w:pStyle w:val="Paragraphedeliste"/>
+        <w:numPr>
+          <w:ilvl w:val="0"/>
+          <w:numId w:val="2"/>
+        </w:numPr>
+        <w:rPr>
+          <w:lang w:val="fr-FR"/>
+        </w:rPr>
+      </w:pPr>
+      <w:r>
+        <w:rPr>
+          <w:lang w:val="fr-FR"/>
+        </w:rPr>
+        <w:t xml:space="preserve">src va contenir le code de l’application. </w:t>
+      </w:r>
+    </w:p>
+    <w:p>
+      <w:pPr>
+        <w:pStyle w:val="Paragraphedeliste"/>
+        <w:numPr>
+          <w:ilvl w:val="0"/>
+          <w:numId w:val="2"/>
+        </w:numPr>
+        <w:rPr>
+          <w:lang w:val="fr-FR"/>
+        </w:rPr>
+      </w:pPr>
+      <w:r>
+        <w:rPr>
+          <w:lang w:val="fr-FR"/>
+        </w:rPr>
+        <w:t xml:space="preserve">templates </w:t>
+      </w:r>
+      <w:r>
+        <w:rPr>
+          <w:lang w:val="fr-FR"/>
+        </w:rPr>
+        <w:t xml:space="preserve">qui contient des fichiers au format twig </w:t>
+      </w:r>
+      <w:r>
+        <w:rPr>
+          <w:lang w:val="fr-FR"/>
+        </w:rPr>
+        <w:t>permet de partager la structure des pages entre de multiples vues de l’application.</w:t>
+      </w:r>
+    </w:p>
+    <w:p>
+      <w:pPr>
+        <w:pStyle w:val="Paragraphedeliste"/>
+        <w:numPr>
+          <w:ilvl w:val="0"/>
+          <w:numId w:val="2"/>
+        </w:numPr>
+        <w:rPr>
+          <w:lang w:val="fr-FR"/>
+        </w:rPr>
+      </w:pPr>
+      <w:r>
+        <w:rPr>
+          <w:lang w:val="fr-FR"/>
+        </w:rPr>
+        <w:t>var contient les fichiers de cache et ceux de log.</w:t>
+      </w:r>
+    </w:p>
+    <w:p>
+      <w:pPr>
+        <w:pStyle w:val="Paragraphedeliste"/>
+        <w:numPr>
+          <w:ilvl w:val="0"/>
+          <w:numId w:val="2"/>
+        </w:numPr>
+        <w:rPr>
+          <w:lang w:val="fr-FR"/>
+        </w:rPr>
+      </w:pPr>
+      <w:r>
+        <w:rPr>
+          <w:lang w:val="fr-FR"/>
+        </w:rPr>
+        <w:t>vendor contient toutes les bibliothèques du projet.</w:t>
+      </w:r>
+    </w:p>
+    <w:p>
+      <w:pPr>
+        <w:rPr>
+          <w:lang w:val="fr-FR"/>
+        </w:rPr>
+      </w:pPr>
+    </w:p>
+    <w:p>
+      <w:pPr>
+        <w:rPr>
+          <w:lang w:val="fr-FR"/>
+        </w:rPr>
+      </w:pPr>
+    </w:p>
+    <w:p>
+      <w:pPr>
+        <w:spacing w:after="160"/>
+        <w:ind w:left="0"/>
+        <w:jc w:val="left"/>
+        <w:rPr>
+          <w:rFonts w:asciiTheme="majorHAnsi" w:eastAsiaTheme="majorEastAsia" w:hAnsiTheme="majorHAnsi" w:cstheme="majorBidi"/>
+          <w:color w:val="2E74B5" w:themeColor="accent1" w:themeShade="BF"/>
+          <w:sz w:val="32"/>
+          <w:szCs w:val="32"/>
+          <w:lang w:val="fr-FR"/>
+        </w:rPr>
+      </w:pPr>
+      <w:r>
+        <w:rPr>
+          <w:lang w:val="fr-FR"/>
+        </w:rPr>
+        <w:br w:type="page"/>
+      </w:r>
+    </w:p>
+    <w:p>
+      <w:pPr>
+        <w:pStyle w:val="Titre1"/>
+        <w:rPr>
+          <w:lang w:val="fr-FR"/>
+        </w:rPr>
+      </w:pPr>
+      <w:bookmarkStart w:id="6" w:name="_Toc114309854"/>
+      <w:r>
+        <w:rPr>
+          <w:lang w:val="fr-FR"/>
+        </w:rPr>
+        <w:lastRenderedPageBreak/>
+        <w:t>Première page</w:t>
+      </w:r>
+      <w:bookmarkEnd w:id="6"/>
+      <w:r>
+        <w:rPr>
+          <w:lang w:val="fr-FR"/>
+        </w:rPr>
+        <w:t xml:space="preserve"> : </w:t>
+      </w:r>
+      <w:bookmarkStart w:id="7" w:name="_Toc114309855"/>
+      <w:r>
+        <w:rPr>
+          <w:lang w:val="fr-FR"/>
+        </w:rPr>
+        <w:t>Création d’un contrôleur</w:t>
+      </w:r>
+      <w:bookmarkEnd w:id="7"/>
+    </w:p>
+    <w:p>
+      <w:pPr>
+        <w:pStyle w:val="Oscommand"/>
+        <w:rPr>
+          <w:lang w:val="fr-FR"/>
+        </w:rPr>
+      </w:pPr>
+      <w:r>
+        <w:rPr>
+          <w:lang w:val="fr-FR"/>
+        </w:rPr>
+        <w:t>symfony console make :controller</w:t>
+      </w:r>
+    </w:p>
+    <w:p>
+      <w:pPr>
+        <w:rPr>
+          <w:lang w:val="fr-FR"/>
+        </w:rPr>
+      </w:pPr>
+    </w:p>
+    <w:p>
+      <w:pPr>
+        <w:pStyle w:val="Oscommand"/>
+      </w:pPr>
+      <w:r>
+        <w:t>Choose a name for your controller class (e.g. FierceGnomeController):</w:t>
+      </w:r>
+    </w:p>
+    <w:p>
+      <w:pPr>
+        <w:pStyle w:val="Oscommand"/>
+      </w:pPr>
+      <w:r>
+        <w:t xml:space="preserve"> &gt; </w:t>
+      </w:r>
+      <w:r>
+        <w:rPr>
+          <w:b/>
+          <w:bCs/>
+        </w:rPr>
+        <w:t>first</w:t>
+      </w:r>
+    </w:p>
+    <w:p>
+      <w:pPr>
+        <w:pStyle w:val="Oscommand"/>
+      </w:pPr>
+    </w:p>
+    <w:p>
+      <w:pPr>
+        <w:pStyle w:val="Oscommand"/>
+      </w:pPr>
+      <w:r>
+        <w:t xml:space="preserve"> created: src/Controller/FirstController.php</w:t>
+      </w:r>
+    </w:p>
+    <w:p>
+      <w:pPr>
+        <w:pStyle w:val="Oscommand"/>
+      </w:pPr>
+      <w:r>
+        <w:t xml:space="preserve"> created: templates/first/index.html.twig</w:t>
+      </w:r>
+    </w:p>
+    <w:p/>
+    <w:p>
+      <w:pPr>
+        <w:rPr>
+          <w:lang w:val="fr-FR"/>
+        </w:rPr>
+      </w:pPr>
+      <w:r>
+        <w:rPr>
+          <w:lang w:val="fr-FR"/>
+        </w:rPr>
+        <w:t>Le résultat dans les répertoires s</w:t>
+      </w:r>
+      <w:r>
+        <w:rPr>
+          <w:lang w:val="fr-FR"/>
+        </w:rPr>
+        <w:t xml:space="preserve">rc : </w:t>
+      </w:r>
+    </w:p>
+    <w:p>
+      <w:pPr>
+        <w:rPr>
+          <w:lang w:val="fr-FR"/>
+        </w:rPr>
+      </w:pPr>
+    </w:p>
+    <w:p>
+      <w:pPr>
+        <w:jc w:val="center"/>
+        <w:rPr>
+          <w:lang w:val="fr-FR"/>
+        </w:rPr>
+      </w:pPr>
+      <w:r>
+        <w:rPr>
+          <w:lang w:val="fr-FR"/>
+        </w:rPr>
+        <w:drawing>
+          <wp:inline distT="0" distB="0" distL="0" distR="0" wp14:anchorId="5917F904" wp14:editId="07B8E500">
+            <wp:extent cx="1838582" cy="2534004"/>
+            <wp:effectExtent l="0" t="0" r="9525" b="0"/>
+            <wp:docPr id="2" name="Image 2" descr="Une image contenant texte&#10;&#10;Description générée automatiquement"/>
+            <wp:cNvGraphicFramePr>
+              <a:graphicFrameLocks xmlns:a="http://schemas.openxmlformats.org/drawingml/2006/main" noChangeAspect="1"/>
+            </wp:cNvGraphicFramePr>
+            <a:graphic xmlns:a="http://schemas.openxmlformats.org/drawingml/2006/main">
+              <a:graphicData uri="http://schemas.openxmlformats.org/drawingml/2006/picture">
+                <pic:pic xmlns:pic="http://schemas.openxmlformats.org/drawingml/2006/picture">
+                  <pic:nvPicPr>
+                    <pic:cNvPr id="2" name="Image 2" descr="Une image contenant texte&#10;&#10;Description générée automatiquement"/>
+                    <pic:cNvPicPr/>
+                  </pic:nvPicPr>
+                  <pic:blipFill>
+                    <a:blip r:embed="rId18"/>
+                    <a:stretch>
+                      <a:fillRect/>
+                    </a:stretch>
+                  </pic:blipFill>
+                  <pic:spPr>
+                    <a:xfrm>
+                      <a:off x="0" y="0"/>
+                      <a:ext cx="1838582" cy="2534004"/>
+                    </a:xfrm>
+                    <a:prstGeom prst="rect">
+                      <a:avLst/>
+                    </a:prstGeom>
+                  </pic:spPr>
+                </pic:pic>
+              </a:graphicData>
+            </a:graphic>
+          </wp:inline>
+        </w:drawing>
+      </w:r>
+    </w:p>
+    <w:p>
+      <w:pPr>
+        <w:rPr>
+          <w:lang w:val="fr-FR"/>
+        </w:rPr>
+      </w:pPr>
+    </w:p>
+    <w:p>
+      <w:pPr>
+        <w:rPr>
+          <w:lang w:val="fr-FR"/>
+        </w:rPr>
+      </w:pPr>
+      <w:r>
+        <w:rPr>
+          <w:lang w:val="fr-FR"/>
+        </w:rPr>
+        <w:t xml:space="preserve">Symfony ajoute automatiquement </w:t>
+      </w:r>
+      <w:r>
+        <w:rPr>
+          <w:lang w:val="fr-FR"/>
+        </w:rPr>
+        <w:t>la chaine « Controller » au nom du contrôleur. Il gère également la casse sur les lettres. Enfin il crée un template associé à ce contrôleur dans un dossier qui porte son nom, voir ci-dessus.</w:t>
+      </w:r>
+    </w:p>
+    <w:p>
+      <w:pPr>
+        <w:rPr>
+          <w:lang w:val="fr-FR"/>
+        </w:rPr>
+      </w:pPr>
+      <w:r>
+        <w:rPr>
+          <w:lang w:val="fr-FR"/>
+        </w:rPr>
+        <w:t>La lecture du code dans FirstController.php montre l’utilisation d’attributs PHP8 pour associer une route à une fonction dans le contrôleur. La ligne #[Route….</w:t>
+      </w:r>
+    </w:p>
+    <w:p>
+      <w:pPr>
+        <w:rPr>
+          <w:lang w:val="fr-FR"/>
+        </w:rPr>
+      </w:pPr>
+    </w:p>
+    <w:p>
+      <w:pPr>
+        <w:jc w:val="center"/>
+        <w:rPr>
+          <w:lang w:val="fr-FR"/>
+        </w:rPr>
+      </w:pPr>
+      <w:r>
+        <w:rPr>
+          <w:lang w:val="fr-FR"/>
+        </w:rPr>
+        <w:drawing>
+          <wp:inline distT="0" distB="0" distL="0" distR="0" wp14:anchorId="692E31CE" wp14:editId="716B9CC6">
+            <wp:extent cx="3779360" cy="1704975"/>
+            <wp:effectExtent l="0" t="0" r="0" b="0"/>
+            <wp:docPr id="4" name="Image 4"/>
+            <wp:cNvGraphicFramePr>
+              <a:graphicFrameLocks xmlns:a="http://schemas.openxmlformats.org/drawingml/2006/main" noChangeAspect="1"/>
+            </wp:cNvGraphicFramePr>
+            <a:graphic xmlns:a="http://schemas.openxmlformats.org/drawingml/2006/main">
+              <a:graphicData uri="http://schemas.openxmlformats.org/drawingml/2006/picture">
+                <pic:pic xmlns:pic="http://schemas.openxmlformats.org/drawingml/2006/picture">
+                  <pic:nvPicPr>
+                    <pic:cNvPr id="1" name=""/>
+                    <pic:cNvPicPr/>
+                  </pic:nvPicPr>
+                  <pic:blipFill>
+                    <a:blip r:embed="rId19"/>
+                    <a:stretch>
+                      <a:fillRect/>
+                    </a:stretch>
+                  </pic:blipFill>
+                  <pic:spPr>
+                    <a:xfrm>
+                      <a:off x="0" y="0"/>
+                      <a:ext cx="3798151" cy="1713452"/>
+                    </a:xfrm>
+                    <a:prstGeom prst="rect">
+                      <a:avLst/>
+                    </a:prstGeom>
+                  </pic:spPr>
+                </pic:pic>
+              </a:graphicData>
+            </a:graphic>
+          </wp:inline>
+        </w:drawing>
+      </w:r>
+    </w:p>
+    <w:p>
+      <w:pPr>
+        <w:rPr>
+          <w:lang w:val="fr-FR"/>
+        </w:rPr>
+      </w:pPr>
+    </w:p>
+    <w:p>
+      <w:pPr>
+        <w:rPr>
+          <w:lang w:val="fr-FR"/>
+        </w:rPr>
+      </w:pPr>
+      <w:r>
+        <w:rPr>
+          <w:lang w:val="fr-FR"/>
+        </w:rPr>
+        <w:t xml:space="preserve">En appelant l’URL </w:t>
+      </w:r>
+      <w:hyperlink r:id="rId20" w:history="1">
+        <w:r>
+          <w:rPr>
+            <w:rStyle w:val="Lienhypertexte"/>
+            <w:lang w:val="fr-FR"/>
+          </w:rPr>
+          <w:t>http://127.0.0.1:8000/</w:t>
+        </w:r>
+        <w:r>
+          <w:rPr>
+            <w:rStyle w:val="Lienhypertexte"/>
+            <w:lang w:val="fr-FR"/>
+          </w:rPr>
+          <w:t>first</w:t>
+        </w:r>
+      </w:hyperlink>
+      <w:r>
+        <w:rPr>
+          <w:lang w:val="fr-FR"/>
+        </w:rPr>
+        <w:t xml:space="preserve"> on affichera la page demandée. </w:t>
+      </w:r>
+    </w:p>
+    <w:p>
+      <w:pPr>
+        <w:pStyle w:val="Titre1"/>
+        <w:rPr>
+          <w:lang w:val="fr-FR"/>
+        </w:rPr>
+      </w:pPr>
+      <w:bookmarkStart w:id="8" w:name="_Toc114309856"/>
+      <w:r>
+        <w:rPr>
+          <w:lang w:val="fr-FR"/>
+        </w:rPr>
+        <w:lastRenderedPageBreak/>
+        <w:t>2</w:t>
+      </w:r>
+      <w:r>
+        <w:rPr>
+          <w:vertAlign w:val="superscript"/>
+          <w:lang w:val="fr-FR"/>
+        </w:rPr>
+        <w:t>ème</w:t>
+      </w:r>
+      <w:r>
+        <w:rPr>
+          <w:lang w:val="fr-FR"/>
+        </w:rPr>
+        <w:t xml:space="preserve"> page,</w:t>
+      </w:r>
+      <w:r>
+        <w:rPr>
+          <w:lang w:val="fr-FR"/>
+        </w:rPr>
+        <w:t xml:space="preserve"> et ajout d’une </w:t>
+      </w:r>
+      <w:r>
+        <w:rPr>
+          <w:lang w:val="fr-FR"/>
+        </w:rPr>
+        <w:t xml:space="preserve">route </w:t>
+      </w:r>
+      <w:r>
+        <w:rPr>
+          <w:lang w:val="fr-FR"/>
+        </w:rPr>
+        <w:t xml:space="preserve">et </w:t>
+      </w:r>
+      <w:r>
+        <w:rPr>
+          <w:lang w:val="fr-FR"/>
+        </w:rPr>
+        <w:t xml:space="preserve">d’une </w:t>
+      </w:r>
+      <w:r>
+        <w:rPr>
+          <w:lang w:val="fr-FR"/>
+        </w:rPr>
+        <w:t>méthode</w:t>
+      </w:r>
+      <w:r>
+        <w:rPr>
+          <w:lang w:val="fr-FR"/>
+        </w:rPr>
+        <w:t xml:space="preserve"> au contrôleur</w:t>
+      </w:r>
+      <w:bookmarkEnd w:id="8"/>
+    </w:p>
+    <w:p>
+      <w:pPr>
+        <w:rPr>
+          <w:lang w:val="fr-FR"/>
+        </w:rPr>
+      </w:pPr>
+    </w:p>
+    <w:p>
+      <w:pPr>
+        <w:rPr>
+          <w:lang w:val="fr-FR"/>
+        </w:rPr>
+      </w:pPr>
+      <w:r>
+        <w:rPr>
+          <w:lang w:val="fr-FR"/>
+        </w:rPr>
+        <w:t>On va créer une page et sa route pour afficher un message Hello.</w:t>
+      </w:r>
+    </w:p>
+    <w:p>
+      <w:pPr>
+        <w:rPr>
+          <w:lang w:val="fr-FR"/>
+        </w:rPr>
+      </w:pPr>
+      <w:r>
+        <w:rPr>
+          <w:lang w:val="fr-FR"/>
+        </w:rPr>
+        <w:t>Puis on teste 3 méthodes de renvoi de réponse.</w:t>
+      </w:r>
+    </w:p>
+    <w:p>
+      <w:pPr>
+        <w:rPr>
+          <w:lang w:val="fr-FR"/>
+        </w:rPr>
+      </w:pPr>
+    </w:p>
+    <w:p>
+      <w:pPr>
+        <w:rPr>
+          <w:lang w:val="fr-FR"/>
+        </w:rPr>
+      </w:pPr>
+    </w:p>
+    <w:p>
+      <w:pPr>
+        <w:jc w:val="center"/>
+        <w:rPr>
+          <w:lang w:val="fr-FR"/>
+        </w:rPr>
+      </w:pPr>
+      <w:r>
+        <w:rPr>
+          <w:lang w:val="fr-FR"/>
+        </w:rPr>
+        <w:drawing>
+          <wp:inline distT="0" distB="0" distL="0" distR="0" wp14:anchorId="5AF3BD9A" wp14:editId="6F15A700">
+            <wp:extent cx="5943600" cy="4047490"/>
+            <wp:effectExtent l="0" t="0" r="0" b="0"/>
+            <wp:docPr id="7" name="Image 7"/>
+            <wp:cNvGraphicFramePr>
+              <a:graphicFrameLocks xmlns:a="http://schemas.openxmlformats.org/drawingml/2006/main" noChangeAspect="1"/>
+            </wp:cNvGraphicFramePr>
+            <a:graphic xmlns:a="http://schemas.openxmlformats.org/drawingml/2006/main">
+              <a:graphicData uri="http://schemas.openxmlformats.org/drawingml/2006/picture">
+                <pic:pic xmlns:pic="http://schemas.openxmlformats.org/drawingml/2006/picture">
+                  <pic:nvPicPr>
+                    <pic:cNvPr id="1" name=""/>
+                    <pic:cNvPicPr/>
+                  </pic:nvPicPr>
+                  <pic:blipFill>
+                    <a:blip r:embed="rId21"/>
+                    <a:stretch>
+                      <a:fillRect/>
+                    </a:stretch>
+                  </pic:blipFill>
+                  <pic:spPr>
+                    <a:xfrm>
+                      <a:off x="0" y="0"/>
+                      <a:ext cx="5943600" cy="4047490"/>
+                    </a:xfrm>
+                    <a:prstGeom prst="rect">
+                      <a:avLst/>
+                    </a:prstGeom>
+                  </pic:spPr>
+                </pic:pic>
+              </a:graphicData>
+            </a:graphic>
+          </wp:inline>
+        </w:drawing>
+      </w:r>
+    </w:p>
+    <w:p>
+      <w:pPr>
+        <w:rPr>
+          <w:lang w:val="fr-FR"/>
+        </w:rPr>
+      </w:pPr>
+    </w:p>
+    <w:p>
+      <w:pPr>
+        <w:rPr>
+          <w:lang w:val="fr-FR"/>
+        </w:rPr>
+      </w:pPr>
+      <w:r>
+        <w:rPr>
+          <w:lang w:val="fr-FR"/>
+        </w:rPr>
+        <w:t>Les points à noter :</w:t>
+      </w:r>
+    </w:p>
+    <w:p>
+      <w:pPr>
+        <w:rPr>
+          <w:lang w:val="fr-FR"/>
+        </w:rPr>
+      </w:pPr>
+    </w:p>
+    <w:p>
+      <w:pPr>
+        <w:pStyle w:val="Paragraphedeliste"/>
+        <w:numPr>
+          <w:ilvl w:val="0"/>
+          <w:numId w:val="3"/>
+        </w:numPr>
+        <w:rPr>
+          <w:lang w:val="fr-FR"/>
+        </w:rPr>
+      </w:pPr>
+      <w:r>
+        <w:rPr>
+          <w:lang w:val="fr-FR"/>
+        </w:rPr>
+        <w:t>Ligne 13 : La route first est maintenant paramétrée.</w:t>
+      </w:r>
+    </w:p>
+    <w:p>
+      <w:pPr>
+        <w:pStyle w:val="Paragraphedeliste"/>
+        <w:numPr>
+          <w:ilvl w:val="0"/>
+          <w:numId w:val="3"/>
+        </w:numPr>
+        <w:rPr>
+          <w:lang w:val="fr-FR"/>
+        </w:rPr>
+      </w:pPr>
+      <w:r>
+        <w:rPr>
+          <w:lang w:val="fr-FR"/>
+        </w:rPr>
+        <w:t>Ligne 1</w:t>
+      </w:r>
+      <w:r>
+        <w:rPr>
+          <w:lang w:val="fr-FR"/>
+        </w:rPr>
+        <w:t>4</w:t>
+      </w:r>
+      <w:r>
+        <w:rPr>
+          <w:lang w:val="fr-FR"/>
+        </w:rPr>
+        <w:t xml:space="preserve"> : </w:t>
+      </w:r>
+      <w:r>
+        <w:rPr>
+          <w:lang w:val="fr-FR"/>
+        </w:rPr>
+        <w:t>La méthode associée également.</w:t>
+      </w:r>
+    </w:p>
+    <w:p>
+      <w:pPr>
+        <w:pStyle w:val="Paragraphedeliste"/>
+        <w:numPr>
+          <w:ilvl w:val="0"/>
+          <w:numId w:val="3"/>
+        </w:numPr>
+        <w:rPr>
+          <w:lang w:val="fr-FR"/>
+        </w:rPr>
+      </w:pPr>
+      <w:r>
+        <w:rPr>
+          <w:lang w:val="fr-FR"/>
+        </w:rPr>
+        <w:t>Sur la base d’un nombre aléatoire on utilise 3 méthodes différentes pour gérer la requête.</w:t>
+      </w:r>
+    </w:p>
+    <w:p>
+      <w:pPr>
+        <w:pStyle w:val="Paragraphedeliste"/>
+        <w:numPr>
+          <w:ilvl w:val="1"/>
+          <w:numId w:val="3"/>
+        </w:numPr>
+        <w:rPr>
+          <w:lang w:val="fr-FR"/>
+        </w:rPr>
+      </w:pPr>
+      <w:r>
+        <w:rPr>
+          <w:lang w:val="fr-FR"/>
+        </w:rPr>
+        <w:t>Ligne 39 : Vu précédemment, un render().</w:t>
+      </w:r>
+    </w:p>
+    <w:p>
+      <w:pPr>
+        <w:pStyle w:val="Paragraphedeliste"/>
+        <w:numPr>
+          <w:ilvl w:val="1"/>
+          <w:numId w:val="3"/>
+        </w:numPr>
+        <w:rPr>
+          <w:lang w:val="fr-FR"/>
+        </w:rPr>
+      </w:pPr>
+      <w:r>
+        <w:rPr>
+          <w:lang w:val="fr-FR"/>
+        </w:rPr>
+        <w:t>Ligne 32 : Une redirection vers first, avec des paramètres.</w:t>
+      </w:r>
+    </w:p>
+    <w:p>
+      <w:pPr>
+        <w:pStyle w:val="Paragraphedeliste"/>
+        <w:numPr>
+          <w:ilvl w:val="1"/>
+          <w:numId w:val="3"/>
+        </w:numPr>
+        <w:rPr>
+          <w:lang w:val="fr-FR"/>
+        </w:rPr>
+      </w:pPr>
+      <w:r>
+        <w:rPr>
+          <w:lang w:val="fr-FR"/>
+        </w:rPr>
+        <w:t>Ligne 36 : Un Forward vers first, avec des paramètres.</w:t>
+      </w:r>
+    </w:p>
+    <w:p>
+      <w:pPr>
+        <w:pStyle w:val="Paragraphedeliste"/>
+        <w:numPr>
+          <w:ilvl w:val="0"/>
+          <w:numId w:val="3"/>
+        </w:numPr>
+        <w:rPr>
+          <w:lang w:val="fr-FR"/>
+        </w:rPr>
+      </w:pPr>
+      <w:r>
+        <w:rPr>
+          <w:lang w:val="fr-FR"/>
+        </w:rPr>
+        <w:t>Les méthodes render, redirectToRoute, et forward sont fournies par la classe de base AbstractController.</w:t>
+      </w:r>
+    </w:p>
+    <w:p>
+      <w:pPr>
+        <w:rPr>
+          <w:lang w:val="fr-FR"/>
+        </w:rPr>
+      </w:pPr>
+    </w:p>
+    <w:p>
+      <w:pPr>
+        <w:rPr>
+          <w:lang w:val="fr-FR"/>
+        </w:rPr>
+      </w:pPr>
+      <w:r>
+        <w:rPr>
+          <w:lang w:val="fr-FR"/>
+        </w:rPr>
+        <w:t>Dans les 3 cas, la page finale first/index.html.twig utilise bien sûr les paramètres random et action.</w:t>
+      </w:r>
+    </w:p>
+    <w:p>
+      <w:pPr>
+        <w:rPr>
+          <w:lang w:val="fr-FR"/>
+        </w:rPr>
+      </w:pPr>
+    </w:p>
+    <w:p>
+      <w:pPr>
+        <w:spacing w:after="160"/>
+        <w:ind w:left="0"/>
+        <w:jc w:val="left"/>
+        <w:rPr>
+          <w:rFonts w:asciiTheme="majorHAnsi" w:eastAsiaTheme="majorEastAsia" w:hAnsiTheme="majorHAnsi" w:cstheme="majorBidi"/>
+          <w:color w:val="2E74B5" w:themeColor="accent1" w:themeShade="BF"/>
+          <w:sz w:val="32"/>
+          <w:szCs w:val="32"/>
+          <w:lang w:val="fr-FR"/>
+        </w:rPr>
+      </w:pPr>
+      <w:r>
+        <w:rPr>
+          <w:lang w:val="fr-FR"/>
+        </w:rPr>
+        <w:br w:type="page"/>
+      </w:r>
+    </w:p>
+    <w:p>
+      <w:pPr>
+        <w:pStyle w:val="Titre1"/>
+        <w:rPr>
+          <w:lang w:val="fr-FR"/>
+        </w:rPr>
+      </w:pPr>
+      <w:r>
+        <w:rPr>
+          <w:lang w:val="fr-FR"/>
+        </w:rPr>
+        <w:lastRenderedPageBreak/>
+        <w:t>Création d’un contrôleur pour la gestion de session</w:t>
+      </w:r>
+    </w:p>
+    <w:p>
+      <w:pPr>
+        <w:rPr>
+          <w:lang w:val="fr-FR"/>
+        </w:rPr>
+      </w:pPr>
+    </w:p>
+    <w:p>
+      <w:pPr>
+        <w:jc w:val="center"/>
+        <w:rPr>
+          <w:lang w:val="fr-FR"/>
+        </w:rPr>
+      </w:pPr>
+      <w:r>
+        <w:rPr>
+          <w:lang w:val="fr-FR"/>
+        </w:rPr>
+        <w:drawing>
+          <wp:inline distT="0" distB="0" distL="0" distR="0" wp14:anchorId="7C701B1F" wp14:editId="3DB21E61">
+            <wp:extent cx="5943600" cy="1281430"/>
+            <wp:effectExtent l="0" t="0" r="0" b="0"/>
+            <wp:docPr id="8" name="Image 8"/>
+            <wp:cNvGraphicFramePr>
+              <a:graphicFrameLocks xmlns:a="http://schemas.openxmlformats.org/drawingml/2006/main" noChangeAspect="1"/>
+            </wp:cNvGraphicFramePr>
+            <a:graphic xmlns:a="http://schemas.openxmlformats.org/drawingml/2006/main">
+              <a:graphicData uri="http://schemas.openxmlformats.org/drawingml/2006/picture">
+                <pic:pic xmlns:pic="http://schemas.openxmlformats.org/drawingml/2006/picture">
+                  <pic:nvPicPr>
+                    <pic:cNvPr id="1" name=""/>
+                    <pic:cNvPicPr/>
+                  </pic:nvPicPr>
+                  <pic:blipFill>
+                    <a:blip r:embed="rId22"/>
+                    <a:stretch>
+                      <a:fillRect/>
+                    </a:stretch>
+                  </pic:blipFill>
+                  <pic:spPr>
+                    <a:xfrm>
+                      <a:off x="0" y="0"/>
+                      <a:ext cx="5943600" cy="1281430"/>
+                    </a:xfrm>
+                    <a:prstGeom prst="rect">
+                      <a:avLst/>
+                    </a:prstGeom>
+                  </pic:spPr>
+                </pic:pic>
+              </a:graphicData>
+            </a:graphic>
+          </wp:inline>
+        </w:drawing>
+      </w:r>
+    </w:p>
+    <w:p>
+      <w:pPr>
+        <w:rPr>
+          <w:lang w:val="fr-FR"/>
+        </w:rPr>
+      </w:pPr>
+    </w:p>
+    <w:p>
+      <w:pPr>
+        <w:rPr>
+          <w:lang w:val="fr-FR"/>
+        </w:rPr>
+      </w:pPr>
+      <w:r>
+        <w:rPr>
+          <w:lang w:val="fr-FR"/>
+        </w:rPr>
+        <w:t>Les deux fichiers habituels sont créés.</w:t>
+      </w:r>
+    </w:p>
     <w:sectPr>
-      <w:headerReference w:type="default" r:id="rId18"/>
-      <w:footerReference w:type="default" r:id="rId19"/>
-      <w:headerReference w:type="first" r:id="rId20"/>
+      <w:headerReference w:type="default" r:id="rId23"/>
+      <w:footerReference w:type="default" r:id="rId24"/>
+      <w:headerReference w:type="first" r:id="rId25"/>
       <w:pgSz w:w="12240" w:h="15840"/>
       <w:pgMar w:top="1440" w:right="1440" w:bottom="1440" w:left="1440" w:header="720" w:footer="720" w:gutter="0"/>
       <w:pgNumType w:start="0"/>
@@ -1531,8 +2754,8 @@
         <w:lang w:eastAsia="fr-FR"/>
       </w:rPr>
       <w:drawing>
-        <wp:inline distT="0" distB="0" distL="0" distR="0" wp14:anchorId="75613A4F" wp14:editId="74E32C66">
-          <wp:extent cx="1838325" cy="466652"/>
+        <wp:inline distT="0" distB="0" distL="0" distR="0" wp14:anchorId="75613A4F" wp14:editId="1C2FD16D">
+          <wp:extent cx="1514475" cy="384444"/>
           <wp:effectExtent l="0" t="0" r="0" b="0"/>
           <wp:docPr id="3" name="Graphique 3"/>
           <wp:cNvGraphicFramePr>
@@ -1560,7 +2783,7 @@
                 <pic:spPr>
                   <a:xfrm>
                     <a:off x="0" y="0"/>
-                    <a:ext cx="1855143" cy="470921"/>
+                    <a:ext cx="1544132" cy="391972"/>
                   </a:xfrm>
                   <a:prstGeom prst="rect">
                     <a:avLst/>
@@ -1612,9 +2835,9 @@
         <w:lang w:eastAsia="fr-FR"/>
       </w:rPr>
       <w:drawing>
-        <wp:inline distT="0" distB="0" distL="0" distR="0" wp14:anchorId="4C3DC688" wp14:editId="72C444B4">
-          <wp:extent cx="1638300" cy="415876"/>
-          <wp:effectExtent l="0" t="0" r="0" b="3810"/>
+        <wp:inline distT="0" distB="0" distL="0" distR="0" wp14:anchorId="4C3DC688" wp14:editId="01135112">
+          <wp:extent cx="1304925" cy="331250"/>
+          <wp:effectExtent l="0" t="0" r="0" b="0"/>
           <wp:docPr id="1" name="Graphique 1"/>
           <wp:cNvGraphicFramePr>
             <a:graphicFrameLocks xmlns:a="http://schemas.openxmlformats.org/drawingml/2006/main" noChangeAspect="1"/>
@@ -1641,7 +2864,7 @@
                 <pic:spPr>
                   <a:xfrm>
                     <a:off x="0" y="0"/>
-                    <a:ext cx="1656017" cy="420373"/>
+                    <a:ext cx="1333663" cy="338545"/>
                   </a:xfrm>
                   <a:prstGeom prst="rect">
                     <a:avLst/>
@@ -1693,6 +2916,119 @@
 <file path=word/numbering.xml><?xml version="1.0" encoding="utf-8"?>
 <w:numbering xmlns:wpc="http://schemas.microsoft.com/office/word/2010/wordprocessingCanvas" xmlns:cx="http://schemas.microsoft.com/office/drawing/2014/chartex" xmlns:cx1="http://schemas.microsoft.com/office/drawing/2015/9/8/chartex" xmlns:cx2="http://schemas.microsoft.com/office/drawing/2015/10/21/chartex" xmlns:cx3="http://schemas.microsoft.com/office/drawing/2016/5/9/chartex" xmlns:cx4="http://schemas.microsoft.com/office/drawing/2016/5/10/chartex" xmlns:cx5="http://schemas.microsoft.com/office/drawing/2016/5/11/chartex" xmlns:cx6="http://schemas.microsoft.com/office/drawing/2016/5/12/chartex" xmlns:cx7="http://schemas.microsoft.com/office/drawing/2016/5/13/chartex" xmlns:cx8="http://schemas.microsoft.com/office/drawing/2016/5/14/chartex" xmlns:mc="http://schemas.openxmlformats.org/markup-compatibility/2006" xmlns:aink="http://schemas.microsoft.com/office/drawing/2016/ink" xmlns:am3d="http://schemas.microsoft.com/office/drawing/2017/model3d" xmlns:o="urn:schemas-microsoft-com:office:office" xmlns:oel="http://schemas.microsoft.com/office/2019/extlst" xmlns:r="http://schemas.openxmlformats.org/officeDocument/2006/relationships" xmlns:m="http://schemas.openxmlformats.org/officeDocument/2006/math" xmlns:v="urn:schemas-microsoft-com:vml" xmlns:wp14="http://schemas.microsoft.com/office/word/2010/wordprocessingDrawing" xmlns:wp="http://schemas.openxmlformats.org/drawingml/2006/wordprocessingDrawing" xmlns:w10="urn:schemas-microsoft-com:office:word" xmlns:w="http://schemas.openxmlformats.org/wordprocessingml/2006/main" xmlns:w14="http://schemas.microsoft.com/office/word/2010/wordml" xmlns:w15="http://schemas.microsoft.com/office/word/2012/wordml" xmlns:w16cex="http://schemas.microsoft.com/office/word/2018/wordml/cex" xmlns:w16cid="http://schemas.microsoft.com/office/word/2016/wordml/cid" xmlns:w16="http://schemas.microsoft.com/office/word/2018/wordml" xmlns:w16sdtdh="http://schemas.microsoft.com/office/word/2020/wordml/sdtdatahash" xmlns:w16se="http://schemas.microsoft.com/office/word/2015/wordml/symex" xmlns:wpg="http://schemas.microsoft.com/office/word/2010/wordprocessingGroup" xmlns:wpi="http://schemas.microsoft.com/office/word/2010/wordprocessingInk" xmlns:wne="http://schemas.microsoft.com/office/word/2006/wordml" xmlns:wps="http://schemas.microsoft.com/office/word/2010/wordprocessingShape" mc:Ignorable="w14 w15 w16se w16cid w16 w16cex w16sdtdh wp14">
   <w:abstractNum w:abstractNumId="0" w15:restartNumberingAfterBreak="0">
+    <w:nsid w:val="123D5172"/>
+    <w:multiLevelType w:val="hybridMultilevel"/>
+    <w:tmpl w:val="AF340514"/>
+    <w:lvl w:ilvl="0" w:tplc="04090001">
+      <w:start w:val="1"/>
+      <w:numFmt w:val="bullet"/>
+      <w:lvlText w:val=""/>
+      <w:lvlJc w:val="left"/>
+      <w:pPr>
+        <w:ind w:left="1287" w:hanging="360"/>
+      </w:pPr>
+      <w:rPr>
+        <w:rFonts w:ascii="Symbol" w:hAnsi="Symbol" w:hint="default"/>
+      </w:rPr>
+    </w:lvl>
+    <w:lvl w:ilvl="1" w:tplc="04090003" w:tentative="1">
+      <w:start w:val="1"/>
+      <w:numFmt w:val="bullet"/>
+      <w:lvlText w:val="o"/>
+      <w:lvlJc w:val="left"/>
+      <w:pPr>
+        <w:ind w:left="2007" w:hanging="360"/>
+      </w:pPr>
+      <w:rPr>
+        <w:rFonts w:ascii="Courier New" w:hAnsi="Courier New" w:cs="Courier New" w:hint="default"/>
+      </w:rPr>
+    </w:lvl>
+    <w:lvl w:ilvl="2" w:tplc="04090005" w:tentative="1">
+      <w:start w:val="1"/>
+      <w:numFmt w:val="bullet"/>
+      <w:lvlText w:val=""/>
+      <w:lvlJc w:val="left"/>
+      <w:pPr>
+        <w:ind w:left="2727" w:hanging="360"/>
+      </w:pPr>
+      <w:rPr>
+        <w:rFonts w:ascii="Wingdings" w:hAnsi="Wingdings" w:hint="default"/>
+      </w:rPr>
+    </w:lvl>
+    <w:lvl w:ilvl="3" w:tplc="04090001" w:tentative="1">
+      <w:start w:val="1"/>
+      <w:numFmt w:val="bullet"/>
+      <w:lvlText w:val=""/>
+      <w:lvlJc w:val="left"/>
+      <w:pPr>
+        <w:ind w:left="3447" w:hanging="360"/>
+      </w:pPr>
+      <w:rPr>
+        <w:rFonts w:ascii="Symbol" w:hAnsi="Symbol" w:hint="default"/>
+      </w:rPr>
+    </w:lvl>
+    <w:lvl w:ilvl="4" w:tplc="04090003" w:tentative="1">
+      <w:start w:val="1"/>
+      <w:numFmt w:val="bullet"/>
+      <w:lvlText w:val="o"/>
+      <w:lvlJc w:val="left"/>
+      <w:pPr>
+        <w:ind w:left="4167" w:hanging="360"/>
+      </w:pPr>
+      <w:rPr>
+        <w:rFonts w:ascii="Courier New" w:hAnsi="Courier New" w:cs="Courier New" w:hint="default"/>
+      </w:rPr>
+    </w:lvl>
+    <w:lvl w:ilvl="5" w:tplc="04090005" w:tentative="1">
+      <w:start w:val="1"/>
+      <w:numFmt w:val="bullet"/>
+      <w:lvlText w:val=""/>
+      <w:lvlJc w:val="left"/>
+      <w:pPr>
+        <w:ind w:left="4887" w:hanging="360"/>
+      </w:pPr>
+      <w:rPr>
+        <w:rFonts w:ascii="Wingdings" w:hAnsi="Wingdings" w:hint="default"/>
+      </w:rPr>
+    </w:lvl>
+    <w:lvl w:ilvl="6" w:tplc="04090001" w:tentative="1">
+      <w:start w:val="1"/>
+      <w:numFmt w:val="bullet"/>
+      <w:lvlText w:val=""/>
+      <w:lvlJc w:val="left"/>
+      <w:pPr>
+        <w:ind w:left="5607" w:hanging="360"/>
+      </w:pPr>
+      <w:rPr>
+        <w:rFonts w:ascii="Symbol" w:hAnsi="Symbol" w:hint="default"/>
+      </w:rPr>
+    </w:lvl>
+    <w:lvl w:ilvl="7" w:tplc="04090003" w:tentative="1">
+      <w:start w:val="1"/>
+      <w:numFmt w:val="bullet"/>
+      <w:lvlText w:val="o"/>
+      <w:lvlJc w:val="left"/>
+      <w:pPr>
+        <w:ind w:left="6327" w:hanging="360"/>
+      </w:pPr>
+      <w:rPr>
+        <w:rFonts w:ascii="Courier New" w:hAnsi="Courier New" w:cs="Courier New" w:hint="default"/>
+      </w:rPr>
+    </w:lvl>
+    <w:lvl w:ilvl="8" w:tplc="04090005" w:tentative="1">
+      <w:start w:val="1"/>
+      <w:numFmt w:val="bullet"/>
+      <w:lvlText w:val=""/>
+      <w:lvlJc w:val="left"/>
+      <w:pPr>
+        <w:ind w:left="7047" w:hanging="360"/>
+      </w:pPr>
+      <w:rPr>
+        <w:rFonts w:ascii="Wingdings" w:hAnsi="Wingdings" w:hint="default"/>
+      </w:rPr>
+    </w:lvl>
+  </w:abstractNum>
+  <w:abstractNum w:abstractNumId="1" w15:restartNumberingAfterBreak="0">
     <w:nsid w:val="210D2E81"/>
     <w:multiLevelType w:val="hybridMultilevel"/>
     <w:tmpl w:val="7BC6D2A0"/>
@@ -1778,8 +3114,100 @@
       </w:pPr>
     </w:lvl>
   </w:abstractNum>
+  <w:abstractNum w:abstractNumId="2" w15:restartNumberingAfterBreak="0">
+    <w:nsid w:val="57EA7461"/>
+    <w:multiLevelType w:val="hybridMultilevel"/>
+    <w:tmpl w:val="1282659E"/>
+    <w:lvl w:ilvl="0" w:tplc="0409000F">
+      <w:start w:val="1"/>
+      <w:numFmt w:val="decimal"/>
+      <w:lvlText w:val="%1."/>
+      <w:lvlJc w:val="left"/>
+      <w:pPr>
+        <w:ind w:left="1287" w:hanging="360"/>
+      </w:pPr>
+    </w:lvl>
+    <w:lvl w:ilvl="1" w:tplc="04090019">
+      <w:start w:val="1"/>
+      <w:numFmt w:val="lowerLetter"/>
+      <w:lvlText w:val="%2."/>
+      <w:lvlJc w:val="left"/>
+      <w:pPr>
+        <w:ind w:left="2007" w:hanging="360"/>
+      </w:pPr>
+    </w:lvl>
+    <w:lvl w:ilvl="2" w:tplc="0409001B" w:tentative="1">
+      <w:start w:val="1"/>
+      <w:numFmt w:val="lowerRoman"/>
+      <w:lvlText w:val="%3."/>
+      <w:lvlJc w:val="right"/>
+      <w:pPr>
+        <w:ind w:left="2727" w:hanging="180"/>
+      </w:pPr>
+    </w:lvl>
+    <w:lvl w:ilvl="3" w:tplc="0409000F" w:tentative="1">
+      <w:start w:val="1"/>
+      <w:numFmt w:val="decimal"/>
+      <w:lvlText w:val="%4."/>
+      <w:lvlJc w:val="left"/>
+      <w:pPr>
+        <w:ind w:left="3447" w:hanging="360"/>
+      </w:pPr>
+    </w:lvl>
+    <w:lvl w:ilvl="4" w:tplc="04090019" w:tentative="1">
+      <w:start w:val="1"/>
+      <w:numFmt w:val="lowerLetter"/>
+      <w:lvlText w:val="%5."/>
+      <w:lvlJc w:val="left"/>
+      <w:pPr>
+        <w:ind w:left="4167" w:hanging="360"/>
+      </w:pPr>
+    </w:lvl>
+    <w:lvl w:ilvl="5" w:tplc="0409001B" w:tentative="1">
+      <w:start w:val="1"/>
+      <w:numFmt w:val="lowerRoman"/>
+      <w:lvlText w:val="%6."/>
+      <w:lvlJc w:val="right"/>
+      <w:pPr>
+        <w:ind w:left="4887" w:hanging="180"/>
+      </w:pPr>
+    </w:lvl>
+    <w:lvl w:ilvl="6" w:tplc="0409000F" w:tentative="1">
+      <w:start w:val="1"/>
+      <w:numFmt w:val="decimal"/>
+      <w:lvlText w:val="%7."/>
+      <w:lvlJc w:val="left"/>
+      <w:pPr>
+        <w:ind w:left="5607" w:hanging="360"/>
+      </w:pPr>
+    </w:lvl>
+    <w:lvl w:ilvl="7" w:tplc="04090019" w:tentative="1">
+      <w:start w:val="1"/>
+      <w:numFmt w:val="lowerLetter"/>
+      <w:lvlText w:val="%8."/>
+      <w:lvlJc w:val="left"/>
+      <w:pPr>
+        <w:ind w:left="6327" w:hanging="360"/>
+      </w:pPr>
+    </w:lvl>
+    <w:lvl w:ilvl="8" w:tplc="0409001B" w:tentative="1">
+      <w:start w:val="1"/>
+      <w:numFmt w:val="lowerRoman"/>
+      <w:lvlText w:val="%9."/>
+      <w:lvlJc w:val="right"/>
+      <w:pPr>
+        <w:ind w:left="7047" w:hanging="180"/>
+      </w:pPr>
+    </w:lvl>
+  </w:abstractNum>
   <w:num w:numId="1" w16cid:durableId="1342977114">
+    <w:abstractNumId w:val="1"/>
+  </w:num>
+  <w:num w:numId="2" w16cid:durableId="708460755">
     <w:abstractNumId w:val="0"/>
+  </w:num>
+  <w:num w:numId="3" w16cid:durableId="23986267">
+    <w:abstractNumId w:val="2"/>
   </w:num>
   <w:numIdMacAtCleanup w:val="1"/>
 </w:numbering>
@@ -1908,6 +3336,7 @@
     <w:lsdException w:name="HTML Sample" w:semiHidden="1" w:unhideWhenUsed="1"/>
     <w:lsdException w:name="HTML Typewriter" w:semiHidden="1" w:unhideWhenUsed="1"/>
     <w:lsdException w:name="HTML Variable" w:semiHidden="1" w:unhideWhenUsed="1"/>
+    <w:lsdException w:name="Normal Table" w:semiHidden="1" w:unhideWhenUsed="1"/>
     <w:lsdException w:name="annotation subject" w:semiHidden="1" w:unhideWhenUsed="1"/>
     <w:lsdException w:name="No List" w:semiHidden="1" w:unhideWhenUsed="1"/>
     <w:lsdException w:name="Outline List 1" w:semiHidden="1" w:unhideWhenUsed="1"/>
@@ -1953,9 +3382,11 @@
     <w:lsdException w:name="Table Subtle 1" w:semiHidden="1" w:unhideWhenUsed="1"/>
     <w:lsdException w:name="Table Subtle 2" w:semiHidden="1" w:unhideWhenUsed="1"/>
     <w:lsdException w:name="Table Web 1" w:semiHidden="1" w:unhideWhenUsed="1"/>
+    <w:lsdException w:name="Table Web 2" w:semiHidden="1" w:unhideWhenUsed="1"/>
     <w:lsdException w:name="Table Web 3" w:semiHidden="1" w:unhideWhenUsed="1"/>
     <w:lsdException w:name="Balloon Text" w:semiHidden="1" w:unhideWhenUsed="1"/>
     <w:lsdException w:name="Table Grid" w:uiPriority="39"/>
+    <w:lsdException w:name="Table Theme" w:semiHidden="1" w:unhideWhenUsed="1"/>
     <w:lsdException w:name="Placeholder Text" w:semiHidden="1"/>
     <w:lsdException w:name="No Spacing" w:uiPriority="1"/>
     <w:lsdException w:name="Light Shading" w:uiPriority="60"/>
@@ -2751,12 +4182,33 @@
 
 <file path=word/glossary/fontTable.xml><?xml version="1.0" encoding="utf-8"?>
 <w:fonts xmlns:mc="http://schemas.openxmlformats.org/markup-compatibility/2006" xmlns:r="http://schemas.openxmlformats.org/officeDocument/2006/relationships" xmlns:w="http://schemas.openxmlformats.org/wordprocessingml/2006/main" xmlns:w14="http://schemas.microsoft.com/office/word/2010/wordml" xmlns:w15="http://schemas.microsoft.com/office/word/2012/wordml" xmlns:w16cex="http://schemas.microsoft.com/office/word/2018/wordml/cex" xmlns:w16cid="http://schemas.microsoft.com/office/word/2016/wordml/cid" xmlns:w16="http://schemas.microsoft.com/office/word/2018/wordml" xmlns:w16sdtdh="http://schemas.microsoft.com/office/word/2020/wordml/sdtdatahash" xmlns:w16se="http://schemas.microsoft.com/office/word/2015/wordml/symex" mc:Ignorable="w14 w15 w16se w16cid w16 w16cex w16sdtdh">
+  <w:font w:name="Symbol">
+    <w:panose1 w:val="05050102010706020507"/>
+    <w:charset w:val="02"/>
+    <w:family w:val="roman"/>
+    <w:pitch w:val="variable"/>
+    <w:sig w:usb0="00000000" w:usb1="10000000" w:usb2="00000000" w:usb3="00000000" w:csb0="80000000" w:csb1="00000000"/>
+  </w:font>
   <w:font w:name="Times New Roman">
     <w:panose1 w:val="02020603050405020304"/>
     <w:charset w:val="00"/>
     <w:family w:val="roman"/>
     <w:pitch w:val="variable"/>
     <w:sig w:usb0="E0002EFF" w:usb1="C000785B" w:usb2="00000009" w:usb3="00000000" w:csb0="000001FF" w:csb1="00000000"/>
+  </w:font>
+  <w:font w:name="Courier New">
+    <w:panose1 w:val="02070309020205020404"/>
+    <w:charset w:val="00"/>
+    <w:family w:val="modern"/>
+    <w:pitch w:val="fixed"/>
+    <w:sig w:usb0="E0002EFF" w:usb1="C0007843" w:usb2="00000009" w:usb3="00000000" w:csb0="000001FF" w:csb1="00000000"/>
+  </w:font>
+  <w:font w:name="Wingdings">
+    <w:panose1 w:val="05000000000000000000"/>
+    <w:charset w:val="02"/>
+    <w:family w:val="auto"/>
+    <w:pitch w:val="variable"/>
+    <w:sig w:usb0="00000000" w:usb1="10000000" w:usb2="00000000" w:usb3="00000000" w:csb0="80000000" w:csb1="00000000"/>
   </w:font>
   <w:font w:name="Calibri">
     <w:panose1 w:val="020F0502020204030204"/>
@@ -2826,6 +4278,7 @@
     <w:rsid w:val="005D49C8"/>
     <w:rsid w:val="00635C86"/>
     <w:rsid w:val="006F19C3"/>
+    <w:rsid w:val="007113D6"/>
     <w:rsid w:val="007B1532"/>
     <w:rsid w:val="00821642"/>
     <w:rsid w:val="0083791D"/>
@@ -2835,6 +4288,7 @@
     <w:rsid w:val="009E3938"/>
     <w:rsid w:val="00B6182C"/>
     <w:rsid w:val="00B91888"/>
+    <w:rsid w:val="00BD02E9"/>
     <w:rsid w:val="00C21E64"/>
     <w:rsid w:val="00CB6D1C"/>
     <w:rsid w:val="00DE2EEB"/>
@@ -2988,6 +4442,7 @@
     <w:lsdException w:name="HTML Sample" w:semiHidden="1" w:unhideWhenUsed="1"/>
     <w:lsdException w:name="HTML Typewriter" w:semiHidden="1" w:unhideWhenUsed="1"/>
     <w:lsdException w:name="HTML Variable" w:semiHidden="1" w:unhideWhenUsed="1"/>
+    <w:lsdException w:name="Normal Table" w:semiHidden="1" w:unhideWhenUsed="1"/>
     <w:lsdException w:name="annotation subject" w:semiHidden="1" w:unhideWhenUsed="1"/>
     <w:lsdException w:name="No List" w:semiHidden="1" w:unhideWhenUsed="1"/>
     <w:lsdException w:name="Outline List 1" w:semiHidden="1" w:unhideWhenUsed="1"/>
@@ -3033,9 +4488,11 @@
     <w:lsdException w:name="Table Subtle 1" w:semiHidden="1" w:unhideWhenUsed="1"/>
     <w:lsdException w:name="Table Subtle 2" w:semiHidden="1" w:unhideWhenUsed="1"/>
     <w:lsdException w:name="Table Web 1" w:semiHidden="1" w:unhideWhenUsed="1"/>
+    <w:lsdException w:name="Table Web 2" w:semiHidden="1" w:unhideWhenUsed="1"/>
     <w:lsdException w:name="Table Web 3" w:semiHidden="1" w:unhideWhenUsed="1"/>
     <w:lsdException w:name="Balloon Text" w:semiHidden="1" w:unhideWhenUsed="1"/>
     <w:lsdException w:name="Table Grid" w:uiPriority="39"/>
+    <w:lsdException w:name="Table Theme" w:semiHidden="1" w:unhideWhenUsed="1"/>
     <w:lsdException w:name="Placeholder Text" w:semiHidden="1"/>
     <w:lsdException w:name="No Spacing" w:uiPriority="1" w:qFormat="1"/>
     <w:lsdException w:name="Light Shading" w:uiPriority="60"/>
@@ -3290,14 +4747,6 @@
   </w:style>
   <w:style w:type="paragraph" w:customStyle="1" w:styleId="407C7C44BA55437E95F95F666D621983">
     <w:name w:val="407C7C44BA55437E95F95F666D621983"/>
-    <w:rsid w:val="009E3938"/>
-  </w:style>
-  <w:style w:type="paragraph" w:customStyle="1" w:styleId="B4187B0B09EC45329F291489291AB821">
-    <w:name w:val="B4187B0B09EC45329F291489291AB821"/>
-    <w:rsid w:val="009E3938"/>
-  </w:style>
-  <w:style w:type="paragraph" w:customStyle="1" w:styleId="DD3DB74EB93B4A35A61BC4E0097B43B8">
-    <w:name w:val="DD3DB74EB93B4A35A61BC4E0097B43B8"/>
     <w:rsid w:val="009E3938"/>
   </w:style>
 </w:styles>

</xml_diff>